<commit_message>
Example OOP - Commit
</commit_message>
<xml_diff>
--- a/EjerciciosPOO.docx
+++ b/EjerciciosPOO.docx
@@ -38,7 +38,7 @@
         <w:t xml:space="preserve"> 2</w:t>
       </w:r>
       <w:r>
-        <w:t>: Vehículos con Motores Intercambiables (Aplicación de SOLID)</w:t>
+        <w:t xml:space="preserve">: Vehículos con Motores Intercambiables </w:t>
       </w:r>
     </w:p>
     <w:p>
@@ -56,17 +56,7 @@
         <w:t>sin tener que modificar el código existente</w:t>
       </w:r>
       <w:r>
-        <w:t xml:space="preserve"> cuando se agregan nuevos motores o vehículos. El sistema debe ser extensible y fácil de mantener, aplicando los principios </w:t>
-      </w:r>
-      <w:r>
-        <w:rPr>
-          <w:b/>
-          <w:bCs/>
-        </w:rPr>
-        <w:t>SOLID</w:t>
-      </w:r>
-      <w:r>
-        <w:t>.</w:t>
+        <w:t xml:space="preserve"> cuando se agregan nuevos motores o vehículos. El sistema debe ser extensible y fácil de mantener.</w:t>
       </w:r>
     </w:p>
     <w:sectPr>
@@ -682,6 +672,7 @@
   <w:style w:type="character" w:default="1" w:styleId="Fuentedeprrafopredeter">
     <w:name w:val="Default Paragraph Font"/>
     <w:uiPriority w:val="1"/>
+    <w:semiHidden/>
     <w:unhideWhenUsed/>
   </w:style>
   <w:style w:type="table" w:default="1" w:styleId="Tablanormal">

</xml_diff>

<commit_message>
Add AbarroMaxApp and SOLID vehicle example projects
Added the initial implementation of the AbarroMaxApp Java Swing application, including models for inventory, sales, users, and presentation forms. Also added a SOLID principles example project for vehicles and motors, with interfaces and models for electric, gasoline, and hybrid cars and motors. Updated .gitignore to exclude AbarroMaxApp/target directory.
</commit_message>
<xml_diff>
--- a/EjerciciosPOO.docx
+++ b/EjerciciosPOO.docx
@@ -57,6 +57,287 @@
       </w:r>
       <w:r>
         <w:t xml:space="preserve"> cuando se agregan nuevos motores o vehículos. El sistema debe ser extensible y fácil de mantener.</w:t>
+      </w:r>
+    </w:p>
+    <w:p>
+      <w:pPr>
+        <w:jc w:val="both"/>
+        <w:rPr>
+          <w:b/>
+          <w:bCs/>
+        </w:rPr>
+      </w:pPr>
+      <w:r>
+        <w:rPr>
+          <w:b/>
+          <w:bCs/>
+        </w:rPr>
+        <w:t>Sustantivos</w:t>
+      </w:r>
+    </w:p>
+    <w:p>
+      <w:pPr>
+        <w:pStyle w:val="Prrafodelista"/>
+        <w:numPr>
+          <w:ilvl w:val="0"/>
+          <w:numId w:val="1"/>
+        </w:numPr>
+        <w:jc w:val="both"/>
+      </w:pPr>
+      <w:r>
+        <w:t>Motor</w:t>
+      </w:r>
+    </w:p>
+    <w:p>
+      <w:pPr>
+        <w:pStyle w:val="Prrafodelista"/>
+        <w:numPr>
+          <w:ilvl w:val="0"/>
+          <w:numId w:val="1"/>
+        </w:numPr>
+        <w:jc w:val="both"/>
+      </w:pPr>
+      <w:r>
+        <w:t>Vehiculo</w:t>
+      </w:r>
+    </w:p>
+    <w:p>
+      <w:pPr>
+        <w:pStyle w:val="Prrafodelista"/>
+        <w:numPr>
+          <w:ilvl w:val="0"/>
+          <w:numId w:val="1"/>
+        </w:numPr>
+        <w:jc w:val="both"/>
+      </w:pPr>
+      <w:r>
+        <w:t>Marca</w:t>
+      </w:r>
+    </w:p>
+    <w:p>
+      <w:pPr>
+        <w:jc w:val="both"/>
+        <w:rPr>
+          <w:lang w:val="en-US"/>
+        </w:rPr>
+      </w:pPr>
+      <w:r>
+        <w:t>Adjetivos</w:t>
+      </w:r>
+      <w:r>
+        <w:rPr>
+          <w:lang w:val="en-US"/>
+        </w:rPr>
+        <w:t>:</w:t>
+      </w:r>
+    </w:p>
+    <w:p>
+      <w:pPr>
+        <w:pStyle w:val="Prrafodelista"/>
+        <w:numPr>
+          <w:ilvl w:val="0"/>
+          <w:numId w:val="2"/>
+        </w:numPr>
+        <w:jc w:val="both"/>
+        <w:rPr>
+          <w:lang w:val="en-US"/>
+        </w:rPr>
+      </w:pPr>
+      <w:r>
+        <w:rPr>
+          <w:lang w:val="en-US"/>
+        </w:rPr>
+        <w:t>Motor:</w:t>
+      </w:r>
+    </w:p>
+    <w:p>
+      <w:pPr>
+        <w:pStyle w:val="Prrafodelista"/>
+        <w:numPr>
+          <w:ilvl w:val="1"/>
+          <w:numId w:val="2"/>
+        </w:numPr>
+        <w:jc w:val="both"/>
+        <w:rPr>
+          <w:lang w:val="en-US"/>
+        </w:rPr>
+      </w:pPr>
+      <w:r>
+        <w:rPr>
+          <w:lang w:val="en-US"/>
+        </w:rPr>
+        <w:t>Cilindrada</w:t>
+      </w:r>
+    </w:p>
+    <w:p>
+      <w:pPr>
+        <w:pStyle w:val="Prrafodelista"/>
+        <w:numPr>
+          <w:ilvl w:val="1"/>
+          <w:numId w:val="2"/>
+        </w:numPr>
+        <w:jc w:val="both"/>
+        <w:rPr>
+          <w:lang w:val="en-US"/>
+        </w:rPr>
+      </w:pPr>
+      <w:r>
+        <w:rPr>
+          <w:lang w:val="en-US"/>
+        </w:rPr>
+        <w:t>Marca</w:t>
+      </w:r>
+    </w:p>
+    <w:p>
+      <w:pPr>
+        <w:pStyle w:val="Prrafodelista"/>
+        <w:numPr>
+          <w:ilvl w:val="1"/>
+          <w:numId w:val="2"/>
+        </w:numPr>
+        <w:jc w:val="both"/>
+        <w:rPr>
+          <w:lang w:val="en-US"/>
+        </w:rPr>
+      </w:pPr>
+      <w:r>
+        <w:rPr>
+          <w:lang w:val="en-US"/>
+        </w:rPr>
+        <w:t>Cantidad de Cilindros</w:t>
+      </w:r>
+    </w:p>
+    <w:p>
+      <w:pPr>
+        <w:pStyle w:val="Prrafodelista"/>
+        <w:numPr>
+          <w:ilvl w:val="1"/>
+          <w:numId w:val="2"/>
+        </w:numPr>
+        <w:jc w:val="both"/>
+        <w:rPr>
+          <w:lang w:val="en-US"/>
+        </w:rPr>
+      </w:pPr>
+      <w:r>
+        <w:rPr>
+          <w:lang w:val="en-US"/>
+        </w:rPr>
+        <w:t>PosicionCilindros</w:t>
+      </w:r>
+    </w:p>
+    <w:p>
+      <w:pPr>
+        <w:pStyle w:val="Prrafodelista"/>
+        <w:numPr>
+          <w:ilvl w:val="0"/>
+          <w:numId w:val="2"/>
+        </w:numPr>
+        <w:jc w:val="both"/>
+        <w:rPr>
+          <w:lang w:val="en-US"/>
+        </w:rPr>
+      </w:pPr>
+      <w:r>
+        <w:rPr>
+          <w:lang w:val="en-US"/>
+        </w:rPr>
+        <w:t>Vehiculo:</w:t>
+      </w:r>
+    </w:p>
+    <w:p>
+      <w:pPr>
+        <w:pStyle w:val="Prrafodelista"/>
+        <w:numPr>
+          <w:ilvl w:val="1"/>
+          <w:numId w:val="2"/>
+        </w:numPr>
+        <w:jc w:val="both"/>
+        <w:rPr>
+          <w:lang w:val="en-US"/>
+        </w:rPr>
+      </w:pPr>
+      <w:r>
+        <w:rPr>
+          <w:lang w:val="en-US"/>
+        </w:rPr>
+        <w:t>Motor</w:t>
+      </w:r>
+    </w:p>
+    <w:p>
+      <w:pPr>
+        <w:pStyle w:val="Prrafodelista"/>
+        <w:numPr>
+          <w:ilvl w:val="1"/>
+          <w:numId w:val="2"/>
+        </w:numPr>
+        <w:jc w:val="both"/>
+        <w:rPr>
+          <w:lang w:val="en-US"/>
+        </w:rPr>
+      </w:pPr>
+      <w:r>
+        <w:rPr>
+          <w:lang w:val="en-US"/>
+        </w:rPr>
+        <w:t>Marca</w:t>
+      </w:r>
+    </w:p>
+    <w:p>
+      <w:pPr>
+        <w:pStyle w:val="Prrafodelista"/>
+        <w:numPr>
+          <w:ilvl w:val="1"/>
+          <w:numId w:val="2"/>
+        </w:numPr>
+        <w:jc w:val="both"/>
+        <w:rPr>
+          <w:lang w:val="en-US"/>
+        </w:rPr>
+      </w:pPr>
+      <w:r>
+        <w:rPr>
+          <w:lang w:val="en-US"/>
+        </w:rPr>
+        <w:t>Cantidad Puertas</w:t>
+      </w:r>
+    </w:p>
+    <w:p>
+      <w:pPr>
+        <w:pStyle w:val="Prrafodelista"/>
+        <w:numPr>
+          <w:ilvl w:val="1"/>
+          <w:numId w:val="2"/>
+        </w:numPr>
+        <w:jc w:val="both"/>
+        <w:rPr>
+          <w:lang w:val="en-US"/>
+        </w:rPr>
+      </w:pPr>
+      <w:r>
+        <w:rPr>
+          <w:lang w:val="en-US"/>
+        </w:rPr>
+        <w:t>Modelo</w:t>
+      </w:r>
+    </w:p>
+    <w:p>
+      <w:pPr>
+        <w:pStyle w:val="Prrafodelista"/>
+        <w:numPr>
+          <w:ilvl w:val="1"/>
+          <w:numId w:val="2"/>
+        </w:numPr>
+        <w:jc w:val="both"/>
+        <w:rPr>
+          <w:lang w:val="en-US"/>
+        </w:rPr>
+      </w:pPr>
+      <w:r>
+        <w:rPr>
+          <w:lang w:val="en-US"/>
+        </w:rPr>
+        <w:t>Año</w:t>
       </w:r>
     </w:p>
     <w:sectPr>
@@ -67,6 +348,243 @@
     </w:sectPr>
   </w:body>
 </w:document>
+</file>
+
+<file path=word/numbering.xml><?xml version="1.0" encoding="utf-8"?>
+<w:numbering xmlns:wpc="http://schemas.microsoft.com/office/word/2010/wordprocessingCanvas" xmlns:cx="http://schemas.microsoft.com/office/drawing/2014/chartex" xmlns:cx1="http://schemas.microsoft.com/office/drawing/2015/9/8/chartex" xmlns:cx2="http://schemas.microsoft.com/office/drawing/2015/10/21/chartex" xmlns:cx3="http://schemas.microsoft.com/office/drawing/2016/5/9/chartex" xmlns:cx4="http://schemas.microsoft.com/office/drawing/2016/5/10/chartex" xmlns:cx5="http://schemas.microsoft.com/office/drawing/2016/5/11/chartex" xmlns:cx6="http://schemas.microsoft.com/office/drawing/2016/5/12/chartex" xmlns:cx7="http://schemas.microsoft.com/office/drawing/2016/5/13/chartex" xmlns:cx8="http://schemas.microsoft.com/office/drawing/2016/5/14/chartex" xmlns:mc="http://schemas.openxmlformats.org/markup-compatibility/2006" xmlns:aink="http://schemas.microsoft.com/office/drawing/2016/ink" xmlns:am3d="http://schemas.microsoft.com/office/drawing/2017/model3d" xmlns:o="urn:schemas-microsoft-com:office:office" xmlns:oel="http://schemas.microsoft.com/office/2019/extlst" xmlns:r="http://schemas.openxmlformats.org/officeDocument/2006/relationships" xmlns:m="http://schemas.openxmlformats.org/officeDocument/2006/math" xmlns:v="urn:schemas-microsoft-com:vml" xmlns:wp14="http://schemas.microsoft.com/office/word/2010/wordprocessingDrawing" xmlns:wp="http://schemas.openxmlformats.org/drawingml/2006/wordprocessingDrawing" xmlns:w10="urn:schemas-microsoft-com:office:word" xmlns:w="http://schemas.openxmlformats.org/wordprocessingml/2006/main" xmlns:w14="http://schemas.microsoft.com/office/word/2010/wordml" xmlns:w15="http://schemas.microsoft.com/office/word/2012/wordml" xmlns:w16cex="http://schemas.microsoft.com/office/word/2018/wordml/cex" xmlns:w16cid="http://schemas.microsoft.com/office/word/2016/wordml/cid" xmlns:w16="http://schemas.microsoft.com/office/word/2018/wordml" xmlns:w16du="http://schemas.microsoft.com/office/word/2023/wordml/word16du" xmlns:w16sdtdh="http://schemas.microsoft.com/office/word/2020/wordml/sdtdatahash" xmlns:w16sdtfl="http://schemas.microsoft.com/office/word/2024/wordml/sdtformatlock" xmlns:w16se="http://schemas.microsoft.com/office/word/2015/wordml/symex" xmlns:wpg="http://schemas.microsoft.com/office/word/2010/wordprocessingGroup" xmlns:wpi="http://schemas.microsoft.com/office/word/2010/wordprocessingInk" xmlns:wne="http://schemas.microsoft.com/office/word/2006/wordml" xmlns:wps="http://schemas.microsoft.com/office/word/2010/wordprocessingShape" mc:Ignorable="w14 w15 w16se w16cid w16 w16cex w16sdtdh w16sdtfl w16du wp14">
+  <w:abstractNum w:abstractNumId="0" w15:restartNumberingAfterBreak="0">
+    <w:nsid w:val="0ED378AC"/>
+    <w:multiLevelType w:val="hybridMultilevel"/>
+    <w:tmpl w:val="6218BF3A"/>
+    <w:lvl w:ilvl="0" w:tplc="240A0001">
+      <w:start w:val="1"/>
+      <w:numFmt w:val="bullet"/>
+      <w:lvlText w:val=""/>
+      <w:lvlJc w:val="left"/>
+      <w:pPr>
+        <w:ind w:left="720" w:hanging="360"/>
+      </w:pPr>
+      <w:rPr>
+        <w:rFonts w:ascii="Symbol" w:hAnsi="Symbol" w:hint="default"/>
+      </w:rPr>
+    </w:lvl>
+    <w:lvl w:ilvl="1" w:tplc="240A0003">
+      <w:start w:val="1"/>
+      <w:numFmt w:val="bullet"/>
+      <w:lvlText w:val="o"/>
+      <w:lvlJc w:val="left"/>
+      <w:pPr>
+        <w:ind w:left="1440" w:hanging="360"/>
+      </w:pPr>
+      <w:rPr>
+        <w:rFonts w:ascii="Courier New" w:hAnsi="Courier New" w:cs="Courier New" w:hint="default"/>
+      </w:rPr>
+    </w:lvl>
+    <w:lvl w:ilvl="2" w:tplc="240A0005" w:tentative="1">
+      <w:start w:val="1"/>
+      <w:numFmt w:val="bullet"/>
+      <w:lvlText w:val=""/>
+      <w:lvlJc w:val="left"/>
+      <w:pPr>
+        <w:ind w:left="2160" w:hanging="360"/>
+      </w:pPr>
+      <w:rPr>
+        <w:rFonts w:ascii="Wingdings" w:hAnsi="Wingdings" w:hint="default"/>
+      </w:rPr>
+    </w:lvl>
+    <w:lvl w:ilvl="3" w:tplc="240A0001" w:tentative="1">
+      <w:start w:val="1"/>
+      <w:numFmt w:val="bullet"/>
+      <w:lvlText w:val=""/>
+      <w:lvlJc w:val="left"/>
+      <w:pPr>
+        <w:ind w:left="2880" w:hanging="360"/>
+      </w:pPr>
+      <w:rPr>
+        <w:rFonts w:ascii="Symbol" w:hAnsi="Symbol" w:hint="default"/>
+      </w:rPr>
+    </w:lvl>
+    <w:lvl w:ilvl="4" w:tplc="240A0003" w:tentative="1">
+      <w:start w:val="1"/>
+      <w:numFmt w:val="bullet"/>
+      <w:lvlText w:val="o"/>
+      <w:lvlJc w:val="left"/>
+      <w:pPr>
+        <w:ind w:left="3600" w:hanging="360"/>
+      </w:pPr>
+      <w:rPr>
+        <w:rFonts w:ascii="Courier New" w:hAnsi="Courier New" w:cs="Courier New" w:hint="default"/>
+      </w:rPr>
+    </w:lvl>
+    <w:lvl w:ilvl="5" w:tplc="240A0005" w:tentative="1">
+      <w:start w:val="1"/>
+      <w:numFmt w:val="bullet"/>
+      <w:lvlText w:val=""/>
+      <w:lvlJc w:val="left"/>
+      <w:pPr>
+        <w:ind w:left="4320" w:hanging="360"/>
+      </w:pPr>
+      <w:rPr>
+        <w:rFonts w:ascii="Wingdings" w:hAnsi="Wingdings" w:hint="default"/>
+      </w:rPr>
+    </w:lvl>
+    <w:lvl w:ilvl="6" w:tplc="240A0001" w:tentative="1">
+      <w:start w:val="1"/>
+      <w:numFmt w:val="bullet"/>
+      <w:lvlText w:val=""/>
+      <w:lvlJc w:val="left"/>
+      <w:pPr>
+        <w:ind w:left="5040" w:hanging="360"/>
+      </w:pPr>
+      <w:rPr>
+        <w:rFonts w:ascii="Symbol" w:hAnsi="Symbol" w:hint="default"/>
+      </w:rPr>
+    </w:lvl>
+    <w:lvl w:ilvl="7" w:tplc="240A0003" w:tentative="1">
+      <w:start w:val="1"/>
+      <w:numFmt w:val="bullet"/>
+      <w:lvlText w:val="o"/>
+      <w:lvlJc w:val="left"/>
+      <w:pPr>
+        <w:ind w:left="5760" w:hanging="360"/>
+      </w:pPr>
+      <w:rPr>
+        <w:rFonts w:ascii="Courier New" w:hAnsi="Courier New" w:cs="Courier New" w:hint="default"/>
+      </w:rPr>
+    </w:lvl>
+    <w:lvl w:ilvl="8" w:tplc="240A0005" w:tentative="1">
+      <w:start w:val="1"/>
+      <w:numFmt w:val="bullet"/>
+      <w:lvlText w:val=""/>
+      <w:lvlJc w:val="left"/>
+      <w:pPr>
+        <w:ind w:left="6480" w:hanging="360"/>
+      </w:pPr>
+      <w:rPr>
+        <w:rFonts w:ascii="Wingdings" w:hAnsi="Wingdings" w:hint="default"/>
+      </w:rPr>
+    </w:lvl>
+  </w:abstractNum>
+  <w:abstractNum w:abstractNumId="1" w15:restartNumberingAfterBreak="0">
+    <w:nsid w:val="14EE252F"/>
+    <w:multiLevelType w:val="hybridMultilevel"/>
+    <w:tmpl w:val="67DC01D2"/>
+    <w:lvl w:ilvl="0" w:tplc="240A0001">
+      <w:start w:val="1"/>
+      <w:numFmt w:val="bullet"/>
+      <w:lvlText w:val=""/>
+      <w:lvlJc w:val="left"/>
+      <w:pPr>
+        <w:ind w:left="720" w:hanging="360"/>
+      </w:pPr>
+      <w:rPr>
+        <w:rFonts w:ascii="Symbol" w:hAnsi="Symbol" w:hint="default"/>
+      </w:rPr>
+    </w:lvl>
+    <w:lvl w:ilvl="1" w:tplc="240A0003" w:tentative="1">
+      <w:start w:val="1"/>
+      <w:numFmt w:val="bullet"/>
+      <w:lvlText w:val="o"/>
+      <w:lvlJc w:val="left"/>
+      <w:pPr>
+        <w:ind w:left="1440" w:hanging="360"/>
+      </w:pPr>
+      <w:rPr>
+        <w:rFonts w:ascii="Courier New" w:hAnsi="Courier New" w:cs="Courier New" w:hint="default"/>
+      </w:rPr>
+    </w:lvl>
+    <w:lvl w:ilvl="2" w:tplc="240A0005" w:tentative="1">
+      <w:start w:val="1"/>
+      <w:numFmt w:val="bullet"/>
+      <w:lvlText w:val=""/>
+      <w:lvlJc w:val="left"/>
+      <w:pPr>
+        <w:ind w:left="2160" w:hanging="360"/>
+      </w:pPr>
+      <w:rPr>
+        <w:rFonts w:ascii="Wingdings" w:hAnsi="Wingdings" w:hint="default"/>
+      </w:rPr>
+    </w:lvl>
+    <w:lvl w:ilvl="3" w:tplc="240A0001" w:tentative="1">
+      <w:start w:val="1"/>
+      <w:numFmt w:val="bullet"/>
+      <w:lvlText w:val=""/>
+      <w:lvlJc w:val="left"/>
+      <w:pPr>
+        <w:ind w:left="2880" w:hanging="360"/>
+      </w:pPr>
+      <w:rPr>
+        <w:rFonts w:ascii="Symbol" w:hAnsi="Symbol" w:hint="default"/>
+      </w:rPr>
+    </w:lvl>
+    <w:lvl w:ilvl="4" w:tplc="240A0003" w:tentative="1">
+      <w:start w:val="1"/>
+      <w:numFmt w:val="bullet"/>
+      <w:lvlText w:val="o"/>
+      <w:lvlJc w:val="left"/>
+      <w:pPr>
+        <w:ind w:left="3600" w:hanging="360"/>
+      </w:pPr>
+      <w:rPr>
+        <w:rFonts w:ascii="Courier New" w:hAnsi="Courier New" w:cs="Courier New" w:hint="default"/>
+      </w:rPr>
+    </w:lvl>
+    <w:lvl w:ilvl="5" w:tplc="240A0005" w:tentative="1">
+      <w:start w:val="1"/>
+      <w:numFmt w:val="bullet"/>
+      <w:lvlText w:val=""/>
+      <w:lvlJc w:val="left"/>
+      <w:pPr>
+        <w:ind w:left="4320" w:hanging="360"/>
+      </w:pPr>
+      <w:rPr>
+        <w:rFonts w:ascii="Wingdings" w:hAnsi="Wingdings" w:hint="default"/>
+      </w:rPr>
+    </w:lvl>
+    <w:lvl w:ilvl="6" w:tplc="240A0001" w:tentative="1">
+      <w:start w:val="1"/>
+      <w:numFmt w:val="bullet"/>
+      <w:lvlText w:val=""/>
+      <w:lvlJc w:val="left"/>
+      <w:pPr>
+        <w:ind w:left="5040" w:hanging="360"/>
+      </w:pPr>
+      <w:rPr>
+        <w:rFonts w:ascii="Symbol" w:hAnsi="Symbol" w:hint="default"/>
+      </w:rPr>
+    </w:lvl>
+    <w:lvl w:ilvl="7" w:tplc="240A0003" w:tentative="1">
+      <w:start w:val="1"/>
+      <w:numFmt w:val="bullet"/>
+      <w:lvlText w:val="o"/>
+      <w:lvlJc w:val="left"/>
+      <w:pPr>
+        <w:ind w:left="5760" w:hanging="360"/>
+      </w:pPr>
+      <w:rPr>
+        <w:rFonts w:ascii="Courier New" w:hAnsi="Courier New" w:cs="Courier New" w:hint="default"/>
+      </w:rPr>
+    </w:lvl>
+    <w:lvl w:ilvl="8" w:tplc="240A0005" w:tentative="1">
+      <w:start w:val="1"/>
+      <w:numFmt w:val="bullet"/>
+      <w:lvlText w:val=""/>
+      <w:lvlJc w:val="left"/>
+      <w:pPr>
+        <w:ind w:left="6480" w:hanging="360"/>
+      </w:pPr>
+      <w:rPr>
+        <w:rFonts w:ascii="Wingdings" w:hAnsi="Wingdings" w:hint="default"/>
+      </w:rPr>
+    </w:lvl>
+  </w:abstractNum>
+  <w:num w:numId="1" w16cid:durableId="873423071">
+    <w:abstractNumId w:val="1"/>
+  </w:num>
+  <w:num w:numId="2" w16cid:durableId="1457791104">
+    <w:abstractNumId w:val="0"/>
+  </w:num>
+</w:numbering>
 </file>
 
 <file path=word/styles.xml><?xml version="1.0" encoding="utf-8"?>

</xml_diff>